<commit_message>
Break The Problem down
Named the constraints and sub goals in the cat, parrot, and bag of seed
word problem
</commit_message>
<xml_diff>
--- a/May_Trenton_ProblemSolving.docx
+++ b/May_Trenton_ProblemSolving.docx
@@ -61,9 +61,38 @@
       </w:r>
     </w:p>
     <w:p>
+      <w:pPr>
+        <w:pStyle w:val="ListParagraph"/>
+      </w:pPr>
+    </w:p>
+    <w:p>
+      <w:pPr>
+        <w:pStyle w:val="ListParagraph"/>
+        <w:numPr>
+          <w:ilvl w:val="0"/>
+          <w:numId w:val="1"/>
+        </w:numPr>
+      </w:pPr>
+      <w:r>
+        <w:t>Break the problem apart</w:t>
+      </w:r>
+    </w:p>
+    <w:p>
+      <w:pPr>
+        <w:pStyle w:val="ListParagraph"/>
+      </w:pPr>
+      <w:r>
+        <w:t xml:space="preserve">The constraints in this are that you cannot leave the parrot alone with the seeds because it will eat them but you cannot leave the cat with the parrot because the cat will eat the parrot. Another problem is that you can get the parrot across the water but then you can’t take the cat or the seeds over second because you will lose the parrot or the seeds. </w:t>
+      </w:r>
+    </w:p>
+    <w:p>
+      <w:pPr>
+        <w:pStyle w:val="ListParagraph"/>
+      </w:pPr>
       <w:bookmarkStart w:id="0" w:name="_GoBack"/>
       <w:bookmarkEnd w:id="0"/>
     </w:p>
+    <w:p/>
     <w:sectPr>
       <w:pgSz w:w="12240" w:h="15840"/>
       <w:pgMar w:top="1440" w:right="1800" w:bottom="1440" w:left="1800" w:header="720" w:footer="720" w:gutter="0"/>

</xml_diff>

<commit_message>
Started Socks in the Dark word problem
</commit_message>
<xml_diff>
--- a/May_Trenton_ProblemSolving.docx
+++ b/May_Trenton_ProblemSolving.docx
@@ -158,6 +158,19 @@
       </w:pPr>
       <w:r>
         <w:t xml:space="preserve">To get each passenger across safely you would first have to start with taking the parrot across the river. Then you would have to take the seeds with you on the second trip. Upon dropping the seeds off you would then need to take the parrot back with you across the river. Once on the other side, drop off the parrot and pick up the cat. Once you drop the cat off go back to the other side and get the parrot and bring him across the river. If the plan is implemented correctly none of the wrong passengers will be left together and everyone will get across the river safely. I’ve drawn this out on paper to make sure that this would work and I’ve gone over it in my head many times. I do believe it is full proof. </w:t>
+      </w:r>
+    </w:p>
+    <w:p>
+      <w:pPr>
+        <w:pStyle w:val="ListParagraph"/>
+      </w:pPr>
+    </w:p>
+    <w:p>
+      <w:pPr>
+        <w:pStyle w:val="ListParagraph"/>
+      </w:pPr>
+      <w:r>
+        <w:t>Socks In The Dark:</w:t>
       </w:r>
     </w:p>
     <w:p>

</xml_diff>

<commit_message>
Broke down the problems
Discussed the constraints and sub goals in the Socks in the Dark word
problem.
</commit_message>
<xml_diff>
--- a/May_Trenton_ProblemSolving.docx
+++ b/May_Trenton_ProblemSolving.docx
@@ -203,8 +203,33 @@
       <w:pPr>
         <w:pStyle w:val="ListParagraph"/>
       </w:pPr>
+    </w:p>
+    <w:p>
+      <w:pPr>
+        <w:pStyle w:val="ListParagraph"/>
+        <w:numPr>
+          <w:ilvl w:val="0"/>
+          <w:numId w:val="2"/>
+        </w:numPr>
+      </w:pPr>
+      <w:r>
+        <w:t>Break the problem apart</w:t>
+      </w:r>
+    </w:p>
+    <w:p>
+      <w:pPr>
+        <w:pStyle w:val="ListParagraph"/>
+      </w:pPr>
+      <w:r>
+        <w:t>The constraint in this problem is that we cannot view our socks as we are grabbing them out of the drawer. We can only view them afterwards. Since, we have 2 goals in this (get at least one matching pair and one pair of each) we need to come up with 2 different solutions</w:t>
+      </w:r>
       <w:bookmarkStart w:id="0" w:name="_GoBack"/>
       <w:bookmarkEnd w:id="0"/>
+    </w:p>
+    <w:p>
+      <w:pPr>
+        <w:pStyle w:val="ListParagraph"/>
+      </w:pPr>
     </w:p>
     <w:p>
       <w:pPr>

</xml_diff>

<commit_message>
Started Predicting fingers word problem
</commit_message>
<xml_diff>
--- a/May_Trenton_ProblemSolving.docx
+++ b/May_Trenton_ProblemSolving.docx
@@ -297,6 +297,19 @@
       </w:pPr>
       <w:r>
         <w:t xml:space="preserve">To find at least one pair of the socks you would need to get at least 4 socks because if you got 3 socks you run the chance of getting one of each color. As for getting a pair of each you will need to grab at least 8 socks. 6 and 7 socks would be too few to grab because you most likely will not get a pair of each. With 8 socks you will have the best chance at the least amount of socks grabbed to get a pair of each. </w:t>
+      </w:r>
+    </w:p>
+    <w:p>
+      <w:pPr>
+        <w:pStyle w:val="ListParagraph"/>
+      </w:pPr>
+    </w:p>
+    <w:p>
+      <w:pPr>
+        <w:pStyle w:val="ListParagraph"/>
+      </w:pPr>
+      <w:r>
+        <w:t>Predicting Fingers:</w:t>
       </w:r>
     </w:p>
     <w:p>

</xml_diff>